<commit_message>
26095 - QNS workflow change.
git-tfs-id: [https://tfs.omnicloud.local/tfs/cco%20program/]$/eCoaching_V2;C52444
</commit_message>
<xml_diff>
--- a/Design/DD/Web/CCO_eCoaching_Log_My_Dashboard_QualityNow_DD.docx
+++ b/Design/DD/Web/CCO_eCoaching_Log_My_Dashboard_QualityNow_DD.docx
@@ -303,7 +303,7 @@
           </mc:Choice>
           <mc:Fallback>
             <w:pict>
-              <v:line w14:anchorId="1FFFC8E1" id="Line 12" o:spid="_x0000_s1026" style="position:absolute;z-index:251657728;visibility:visible;mso-wrap-style:square;mso-width-percent:0;mso-height-percent:0;mso-wrap-distance-left:9pt;mso-wrap-distance-top:0;mso-wrap-distance-right:9pt;mso-wrap-distance-bottom:0;mso-position-horizontal:absolute;mso-position-horizontal-relative:text;mso-position-vertical:absolute;mso-position-vertical-relative:text;mso-width-percent:0;mso-height-percent:0;mso-width-relative:page;mso-height-relative:page" from="367.2pt,33.3pt" to="439.25pt,33.35pt" o:gfxdata="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" o:allowincell="f">
+              <v:line w14:anchorId="4CE9431A" id="Line 12" o:spid="_x0000_s1026" style="position:absolute;z-index:251657728;visibility:visible;mso-wrap-style:square;mso-width-percent:0;mso-height-percent:0;mso-wrap-distance-left:9pt;mso-wrap-distance-top:0;mso-wrap-distance-right:9pt;mso-wrap-distance-bottom:0;mso-position-horizontal:absolute;mso-position-horizontal-relative:text;mso-position-vertical:absolute;mso-position-vertical-relative:text;mso-width-percent:0;mso-height-percent:0;mso-width-relative:page;mso-height-relative:page" from="367.2pt,33.3pt" to="439.25pt,33.35pt" o:gfxdata="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" o:allowincell="f">
                 <v:stroke startarrowwidth="narrow" startarrowlength="short" endarrowwidth="narrow" endarrowlength="short"/>
               </v:line>
             </w:pict>
@@ -391,7 +391,7 @@
           </mc:Choice>
           <mc:Fallback>
             <w:pict>
-              <v:line w14:anchorId="18D3F5D8" id="Line 10" o:spid="_x0000_s1026" style="position:absolute;z-index:251656704;visibility:visible;mso-wrap-style:square;mso-width-percent:0;mso-height-percent:0;mso-wrap-distance-left:9pt;mso-wrap-distance-top:0;mso-wrap-distance-right:9pt;mso-wrap-distance-bottom:0;mso-position-horizontal:absolute;mso-position-horizontal-relative:text;mso-position-vertical:absolute;mso-position-vertical-relative:text;mso-width-percent:0;mso-height-percent:0;mso-width-relative:page;mso-height-relative:page" from="1in,33.3pt" to="266.45pt,33.35pt" o:gfxdata="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" o:allowincell="f">
+              <v:line w14:anchorId="2606D54B" id="Line 10" o:spid="_x0000_s1026" style="position:absolute;z-index:251656704;visibility:visible;mso-wrap-style:square;mso-width-percent:0;mso-height-percent:0;mso-wrap-distance-left:9pt;mso-wrap-distance-top:0;mso-wrap-distance-right:9pt;mso-wrap-distance-bottom:0;mso-position-horizontal:absolute;mso-position-horizontal-relative:text;mso-position-vertical:absolute;mso-position-vertical-relative:text;mso-width-percent:0;mso-height-percent:0;mso-width-relative:page;mso-height-relative:page" from="1in,33.3pt" to="266.45pt,33.35pt" o:gfxdata="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" o:allowincell="f">
                 <v:stroke startarrowwidth="narrow" startarrowlength="short" endarrowwidth="narrow" endarrowlength="short"/>
               </v:line>
             </w:pict>
@@ -617,7 +617,7 @@
           </mc:Choice>
           <mc:Fallback>
             <w:pict>
-              <v:line w14:anchorId="473CE5BC" id="Line 14" o:spid="_x0000_s1026" style="position:absolute;z-index:251658752;visibility:visible;mso-wrap-style:square;mso-width-percent:0;mso-height-percent:0;mso-wrap-distance-left:9pt;mso-wrap-distance-top:0;mso-wrap-distance-right:9pt;mso-wrap-distance-bottom:0;mso-position-horizontal:absolute;mso-position-horizontal-relative:text;mso-position-vertical:absolute;mso-position-vertical-relative:text;mso-width-percent:0;mso-height-percent:0;mso-width-relative:page;mso-height-relative:page" from="76.05pt,2pt" to="270.45pt,2pt" o:gfxdata="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" o:allowincell="f">
+              <v:line w14:anchorId="17DE6B0D" id="Line 14" o:spid="_x0000_s1026" style="position:absolute;z-index:251658752;visibility:visible;mso-wrap-style:square;mso-width-percent:0;mso-height-percent:0;mso-wrap-distance-left:9pt;mso-wrap-distance-top:0;mso-wrap-distance-right:9pt;mso-wrap-distance-bottom:0;mso-position-horizontal:absolute;mso-position-horizontal-relative:text;mso-position-vertical:absolute;mso-position-vertical-relative:text;mso-width-percent:0;mso-height-percent:0;mso-width-relative:page;mso-height-relative:page" from="76.05pt,2pt" to="270.45pt,2pt" o:gfxdata="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" o:allowincell="f">
                 <v:stroke startarrowwidth="narrow" startarrowlength="short" endarrowwidth="narrow" endarrowlength="short"/>
               </v:line>
             </w:pict>
@@ -846,6 +846,126 @@
           </w:p>
         </w:tc>
       </w:tr>
+      <w:tr>
+        <w:tc>
+          <w:tcPr>
+            <w:tcW w:w="1440" w:type="dxa"/>
+          </w:tcPr>
+          <w:p>
+            <w:pPr>
+              <w:pStyle w:val="hdr1"/>
+              <w:ind w:left="0"/>
+              <w:jc w:val="left"/>
+              <w:rPr>
+                <w:sz w:val="20"/>
+              </w:rPr>
+            </w:pPr>
+            <w:r>
+              <w:rPr>
+                <w:sz w:val="20"/>
+              </w:rPr>
+              <w:t>02/06/2023</w:t>
+            </w:r>
+          </w:p>
+        </w:tc>
+        <w:tc>
+          <w:tcPr>
+            <w:tcW w:w="5238" w:type="dxa"/>
+          </w:tcPr>
+          <w:p>
+            <w:pPr>
+              <w:pStyle w:val="hdr1"/>
+              <w:ind w:left="0"/>
+              <w:jc w:val="left"/>
+              <w:rPr>
+                <w:color w:val="000000"/>
+                <w:sz w:val="20"/>
+              </w:rPr>
+            </w:pPr>
+            <w:r>
+              <w:rPr>
+                <w:color w:val="000000"/>
+                <w:sz w:val="20"/>
+              </w:rPr>
+              <w:t>26095 – QNS log change</w:t>
+            </w:r>
+            <w:r>
+              <w:rPr>
+                <w:color w:val="000000"/>
+                <w:sz w:val="20"/>
+              </w:rPr>
+              <w:t>;</w:t>
+            </w:r>
+          </w:p>
+          <w:p>
+            <w:pPr>
+              <w:pStyle w:val="hdr1"/>
+              <w:ind w:left="0"/>
+              <w:jc w:val="left"/>
+              <w:rPr>
+                <w:ins w:id="0" w:author="Huang, Lili" w:date="2023-02-06T09:57:00Z"/>
+                <w:color w:val="000000"/>
+                <w:sz w:val="20"/>
+              </w:rPr>
+            </w:pPr>
+            <w:r>
+              <w:rPr>
+                <w:color w:val="000000"/>
+                <w:sz w:val="20"/>
+              </w:rPr>
+              <w:t>Pending Supervisor Review -&gt; Pending Employee Review -&gt; Completed.</w:t>
+            </w:r>
+          </w:p>
+          <w:p>
+            <w:pPr>
+              <w:pStyle w:val="hdr1"/>
+              <w:ind w:left="0"/>
+              <w:jc w:val="left"/>
+              <w:rPr>
+                <w:color w:val="000000"/>
+                <w:sz w:val="20"/>
+              </w:rPr>
+            </w:pPr>
+            <w:ins w:id="1" w:author="Huang, Lili" w:date="2023-02-06T09:57:00Z">
+              <w:r>
+                <w:rPr>
+                  <w:color w:val="000000"/>
+                  <w:sz w:val="20"/>
+                </w:rPr>
+                <w:t>Updated screenshot (Supervisor My Pending Review)</w:t>
+              </w:r>
+              <w:r>
+                <w:rPr>
+                  <w:color w:val="000000"/>
+                  <w:sz w:val="20"/>
+                </w:rPr>
+                <w:t>.</w:t>
+              </w:r>
+            </w:ins>
+          </w:p>
+        </w:tc>
+        <w:tc>
+          <w:tcPr>
+            <w:tcW w:w="2790" w:type="dxa"/>
+          </w:tcPr>
+          <w:p>
+            <w:pPr>
+              <w:pStyle w:val="hdr1"/>
+              <w:ind w:left="0"/>
+              <w:jc w:val="left"/>
+              <w:rPr>
+                <w:sz w:val="20"/>
+              </w:rPr>
+            </w:pPr>
+            <w:r>
+              <w:rPr>
+                <w:sz w:val="20"/>
+              </w:rPr>
+              <w:t>Lili Huang</w:t>
+            </w:r>
+          </w:p>
+        </w:tc>
+      </w:tr>
     </w:tbl>
     <w:p>
       <w:pPr>
@@ -1210,7 +1330,7 @@
           <w:b/>
         </w:rPr>
       </w:pPr>
-      <w:bookmarkStart w:id="0" w:name="_Toc79051532"/>
+      <w:bookmarkStart w:id="2" w:name="_Toc79051532"/>
       <w:r>
         <w:rPr>
           <w:b/>
@@ -1218,7 +1338,7 @@
         <w:lastRenderedPageBreak/>
         <w:t>Description</w:t>
       </w:r>
-      <w:bookmarkEnd w:id="0"/>
+      <w:bookmarkEnd w:id="2"/>
       <w:r>
         <w:rPr>
           <w:b/>
@@ -1421,14 +1541,14 @@
           <w:b/>
         </w:rPr>
       </w:pPr>
-      <w:bookmarkStart w:id="1" w:name="_Toc79051533"/>
+      <w:bookmarkStart w:id="3" w:name="_Toc79051533"/>
       <w:r>
         <w:rPr>
           <w:b/>
         </w:rPr>
         <w:t>Business Logic</w:t>
       </w:r>
-      <w:bookmarkEnd w:id="1"/>
+      <w:bookmarkEnd w:id="3"/>
     </w:p>
     <w:p>
       <w:pPr>
@@ -3920,14 +4040,14 @@
           <w:b/>
         </w:rPr>
       </w:pPr>
-      <w:bookmarkStart w:id="2" w:name="_Toc79051534"/>
+      <w:bookmarkStart w:id="4" w:name="_Toc79051534"/>
       <w:r>
         <w:rPr>
           <w:b/>
         </w:rPr>
         <w:t>Screenshot</w:t>
       </w:r>
-      <w:bookmarkEnd w:id="2"/>
+      <w:bookmarkEnd w:id="4"/>
     </w:p>
     <w:p>
       <w:pPr>
@@ -4630,15 +4750,20 @@
     </w:p>
     <w:p/>
     <w:p>
+      <w:pPr>
+        <w:rPr>
+          <w:ins w:id="5" w:author="Huang, Lili" w:date="2023-02-06T09:56:00Z"/>
+        </w:rPr>
+      </w:pPr>
       <w:r>
         <w:rPr>
           <w:noProof/>
         </w:rPr>
         <w:drawing>
-          <wp:inline distT="0" distB="0" distL="0" distR="0" wp14:anchorId="7FEDFCA5" wp14:editId="72E0F9B7">
-            <wp:extent cx="5478780" cy="605790"/>
-            <wp:effectExtent l="0" t="0" r="7620" b="3810"/>
-            <wp:docPr id="26" name="Picture 26"/>
+          <wp:inline distT="0" distB="0" distL="0" distR="0" wp14:anchorId="2457DE91" wp14:editId="3175FAA8">
+            <wp:extent cx="5486400" cy="955675"/>
+            <wp:effectExtent l="0" t="0" r="0" b="0"/>
+            <wp:docPr id="14" name="Picture 14"/>
             <wp:cNvGraphicFramePr>
               <a:graphicFrameLocks xmlns:a="http://schemas.openxmlformats.org/drawingml/2006/main" noChangeAspect="1"/>
             </wp:cNvGraphicFramePr>
@@ -4646,36 +4771,23 @@
               <a:graphicData uri="http://schemas.openxmlformats.org/drawingml/2006/picture">
                 <pic:pic xmlns:pic="http://schemas.openxmlformats.org/drawingml/2006/picture">
                   <pic:nvPicPr>
-                    <pic:cNvPr id="0" name="Picture 4"/>
-                    <pic:cNvPicPr>
-                      <a:picLocks noChangeAspect="1" noChangeArrowheads="1"/>
-                    </pic:cNvPicPr>
+                    <pic:cNvPr id="1" name=""/>
+                    <pic:cNvPicPr/>
                   </pic:nvPicPr>
                   <pic:blipFill>
-                    <a:blip r:embed="rId20" cstate="print">
-                      <a:extLst>
-                        <a:ext uri="{28A0092B-C50C-407E-A947-70E740481C1C}">
-                          <a14:useLocalDpi xmlns:a14="http://schemas.microsoft.com/office/drawing/2010/main" val="0"/>
-                        </a:ext>
-                      </a:extLst>
-                    </a:blip>
-                    <a:srcRect/>
+                    <a:blip r:embed="rId20"/>
                     <a:stretch>
                       <a:fillRect/>
                     </a:stretch>
                   </pic:blipFill>
-                  <pic:spPr bwMode="auto">
+                  <pic:spPr>
                     <a:xfrm>
                       <a:off x="0" y="0"/>
-                      <a:ext cx="5478780" cy="605790"/>
+                      <a:ext cx="5486400" cy="955675"/>
                     </a:xfrm>
                     <a:prstGeom prst="rect">
                       <a:avLst/>
                     </a:prstGeom>
-                    <a:noFill/>
-                    <a:ln>
-                      <a:noFill/>
-                    </a:ln>
                   </pic:spPr>
                 </pic:pic>
               </a:graphicData>
@@ -4683,6 +4795,57 @@
           </wp:inline>
         </w:drawing>
       </w:r>
+    </w:p>
+    <w:p>
+      <w:pPr>
+        <w:rPr>
+          <w:ins w:id="6" w:author="Huang, Lili" w:date="2023-02-06T09:56:00Z"/>
+        </w:rPr>
+      </w:pPr>
+    </w:p>
+    <w:p>
+      <w:ins w:id="7" w:author="Huang, Lili" w:date="2023-02-06T09:56:00Z">
+        <w:r>
+          <w:rPr>
+            <w:noProof/>
+          </w:rPr>
+          <w:drawing>
+            <wp:inline distT="0" distB="0" distL="0" distR="0" wp14:anchorId="3685600D" wp14:editId="140CAD12">
+              <wp:extent cx="5486400" cy="957580"/>
+              <wp:effectExtent l="0" t="0" r="0" b="0"/>
+              <wp:docPr id="12" name="Picture 12"/>
+              <wp:cNvGraphicFramePr>
+                <a:graphicFrameLocks xmlns:a="http://schemas.openxmlformats.org/drawingml/2006/main" noChangeAspect="1"/>
+              </wp:cNvGraphicFramePr>
+              <a:graphic xmlns:a="http://schemas.openxmlformats.org/drawingml/2006/main">
+                <a:graphicData uri="http://schemas.openxmlformats.org/drawingml/2006/picture">
+                  <pic:pic xmlns:pic="http://schemas.openxmlformats.org/drawingml/2006/picture">
+                    <pic:nvPicPr>
+                      <pic:cNvPr id="1" name=""/>
+                      <pic:cNvPicPr/>
+                    </pic:nvPicPr>
+                    <pic:blipFill>
+                      <a:blip r:embed="rId21"/>
+                      <a:stretch>
+                        <a:fillRect/>
+                      </a:stretch>
+                    </pic:blipFill>
+                    <pic:spPr>
+                      <a:xfrm>
+                        <a:off x="0" y="0"/>
+                        <a:ext cx="5486400" cy="957580"/>
+                      </a:xfrm>
+                      <a:prstGeom prst="rect">
+                        <a:avLst/>
+                      </a:prstGeom>
+                    </pic:spPr>
+                  </pic:pic>
+                </a:graphicData>
+              </a:graphic>
+            </wp:inline>
+          </w:drawing>
+        </w:r>
+      </w:ins>
     </w:p>
     <w:p/>
     <w:p/>
@@ -4709,7 +4872,7 @@
                     </pic:cNvPicPr>
                   </pic:nvPicPr>
                   <pic:blipFill>
-                    <a:blip r:embed="rId21" cstate="print">
+                    <a:blip r:embed="rId22" cstate="print">
                       <a:extLst>
                         <a:ext uri="{28A0092B-C50C-407E-A947-70E740481C1C}">
                           <a14:useLocalDpi xmlns:a14="http://schemas.microsoft.com/office/drawing/2010/main" val="0"/>
@@ -4765,7 +4928,7 @@
                     </pic:cNvPicPr>
                   </pic:nvPicPr>
                   <pic:blipFill>
-                    <a:blip r:embed="rId22" cstate="print">
+                    <a:blip r:embed="rId23" cstate="print">
                       <a:extLst>
                         <a:ext uri="{28A0092B-C50C-407E-A947-70E740481C1C}">
                           <a14:useLocalDpi xmlns:a14="http://schemas.microsoft.com/office/drawing/2010/main" val="0"/>
@@ -4819,7 +4982,7 @@
                     <pic:cNvPicPr/>
                   </pic:nvPicPr>
                   <pic:blipFill>
-                    <a:blip r:embed="rId23"/>
+                    <a:blip r:embed="rId24"/>
                     <a:stretch>
                       <a:fillRect/>
                     </a:stretch>
@@ -4864,7 +5027,7 @@
                     </pic:cNvPicPr>
                   </pic:nvPicPr>
                   <pic:blipFill>
-                    <a:blip r:embed="rId24" cstate="print">
+                    <a:blip r:embed="rId25" cstate="print">
                       <a:extLst>
                         <a:ext uri="{28A0092B-C50C-407E-A947-70E740481C1C}">
                           <a14:useLocalDpi xmlns:a14="http://schemas.microsoft.com/office/drawing/2010/main" val="0"/>
@@ -4902,6 +5065,7 @@
         <w:rPr>
           <w:noProof/>
         </w:rPr>
+        <w:lastRenderedPageBreak/>
         <w:drawing>
           <wp:inline distT="0" distB="0" distL="0" distR="0" wp14:anchorId="069A8471" wp14:editId="5EDEA480">
             <wp:extent cx="5473065" cy="788670"/>
@@ -4920,7 +5084,7 @@
                     </pic:cNvPicPr>
                   </pic:nvPicPr>
                   <pic:blipFill>
-                    <a:blip r:embed="rId25" cstate="print">
+                    <a:blip r:embed="rId26" cstate="print">
                       <a:extLst>
                         <a:ext uri="{28A0092B-C50C-407E-A947-70E740481C1C}">
                           <a14:useLocalDpi xmlns:a14="http://schemas.microsoft.com/office/drawing/2010/main" val="0"/>
@@ -4974,7 +5138,7 @@
                     <pic:cNvPicPr/>
                   </pic:nvPicPr>
                   <pic:blipFill>
-                    <a:blip r:embed="rId26"/>
+                    <a:blip r:embed="rId27"/>
                     <a:stretch>
                       <a:fillRect/>
                     </a:stretch>
@@ -5022,7 +5186,7 @@
       </w:pPr>
     </w:p>
     <w:sectPr>
-      <w:footerReference w:type="default" r:id="rId27"/>
+      <w:footerReference w:type="default" r:id="rId28"/>
       <w:pgSz w:w="12240" w:h="15840"/>
       <w:pgMar w:top="1440" w:right="1800" w:bottom="1440" w:left="1800" w:header="720" w:footer="720" w:gutter="0"/>
       <w:cols w:space="720"/>
@@ -10032,6 +10196,14 @@
   </w:num>
   <w:numIdMacAtCleanup w:val="20"/>
 </w:numbering>
+</file>
+
+<file path=word/people.xml><?xml version="1.0" encoding="utf-8"?>
+<w15:people xmlns:wpc="http://schemas.microsoft.com/office/word/2010/wordprocessingCanvas" xmlns:cx="http://schemas.microsoft.com/office/drawing/2014/chartex" xmlns:cx1="http://schemas.microsoft.com/office/drawing/2015/9/8/chartex" xmlns:cx2="http://schemas.microsoft.com/office/drawing/2015/10/21/chartex" xmlns:cx3="http://schemas.microsoft.com/office/drawing/2016/5/9/chartex" xmlns:cx4="http://schemas.microsoft.com/office/drawing/2016/5/10/chartex" xmlns:cx5="http://schemas.microsoft.com/office/drawing/2016/5/11/chartex" xmlns:cx6="http://schemas.microsoft.com/office/drawing/2016/5/12/chartex" xmlns:cx7="http://schemas.microsoft.com/office/drawing/2016/5/13/chartex" xmlns:cx8="http://schemas.microsoft.com/office/drawing/2016/5/14/chartex" xmlns:mc="http://schemas.openxmlformats.org/markup-compatibility/2006" xmlns:aink="http://schemas.microsoft.com/office/drawing/2016/ink" xmlns:am3d="http://schemas.microsoft.com/office/drawing/2017/model3d" xmlns:o="urn:schemas-microsoft-com:office:office" xmlns:r="http://schemas.openxmlformats.org/officeDocument/2006/relationships" xmlns:m="http://schemas.openxmlformats.org/officeDocument/2006/math" xmlns:v="urn:schemas-microsoft-com:vml" xmlns:wp14="http://schemas.microsoft.com/office/word/2010/wordprocessingDrawing" xmlns:wp="http://schemas.openxmlformats.org/drawingml/2006/wordprocessingDrawing" xmlns:w10="urn:schemas-microsoft-com:office:word" xmlns:w="http://schemas.openxmlformats.org/wordprocessingml/2006/main" xmlns:w14="http://schemas.microsoft.com/office/word/2010/wordml" xmlns:w15="http://schemas.microsoft.com/office/word/2012/wordml" xmlns:w16cex="http://schemas.microsoft.com/office/word/2018/wordml/cex" xmlns:w16cid="http://schemas.microsoft.com/office/word/2016/wordml/cid" xmlns:w16="http://schemas.microsoft.com/office/word/2018/wordml" xmlns:w16sdtdh="http://schemas.microsoft.com/office/word/2020/wordml/sdtdatahash" xmlns:w16se="http://schemas.microsoft.com/office/word/2015/wordml/symex" xmlns:wpg="http://schemas.microsoft.com/office/word/2010/wordprocessingGroup" xmlns:wpi="http://schemas.microsoft.com/office/word/2010/wordprocessingInk" xmlns:wne="http://schemas.microsoft.com/office/word/2006/wordml" xmlns:wps="http://schemas.microsoft.com/office/word/2010/wordprocessingShape" mc:Ignorable="w14 w15 w16se w16cid w16 w16cex w16sdtdh wp14">
+  <w15:person w15:author="Huang, Lili">
+    <w15:presenceInfo w15:providerId="AD" w15:userId="S::lilihuang@maximus.com::62084b72-7463-4b72-8e66-19edcbf4e565"/>
+  </w15:person>
+</w15:people>
 </file>
 
 <file path=word/styles.xml><?xml version="1.0" encoding="utf-8"?>

</xml_diff>